<commit_message>
pszeudokód leírások, metódus implementációk 2
</commit_message>
<xml_diff>
--- a/doc/fedlap.docx
+++ b/doc/fedlap.docx
@@ -80,7 +80,7 @@
           <w:szCs w:val="52"/>
           <w:lang w:val="en-US"/>
         </w:rPr>
-        <w:t>7</w:t>
+        <w:t>8</w:t>
       </w:r>
       <w:r>
         <w:rPr>
@@ -110,7 +110,7 @@
           <w:szCs w:val="52"/>
           <w:lang w:val="en-US"/>
         </w:rPr>
-        <w:t>Prototípus koncepciója</w:t>
+        <w:t>Részletes tervek</w:t>
       </w:r>
     </w:p>
     <w:p>
@@ -780,7 +780,7 @@
           <w:sz w:val="28"/>
           <w:szCs w:val="28"/>
         </w:rPr>
-        <w:t>4</w:t>
+        <w:t>5</w:t>
       </w:r>
       <w:r>
         <w:rPr>
@@ -794,7 +794,7 @@
           <w:sz w:val="28"/>
           <w:szCs w:val="28"/>
         </w:rPr>
-        <w:t>23</w:t>
+        <w:t>02</w:t>
       </w:r>
     </w:p>
     <w:p>

</xml_diff>